<commit_message>
added to load_json to reset list on January 1st
</commit_message>
<xml_diff>
--- a/Documentation.docx
+++ b/Documentation.docx
@@ -195,6 +195,60 @@
         </w:rPr>
         <w:t>injured hours based on years of service.</w:t>
       </w:r>
+    </w:p>
+    <w:p>
+      <w:pPr>
+        <w:pStyle w:val="ListParagraph"/>
+        <w:numPr>
+          <w:ilvl w:val="0"/>
+          <w:numId w:val="2"/>
+        </w:numPr>
+        <w:rPr>
+          <w:rFonts w:ascii="Arial" w:hAnsi="Arial" w:cs="Arial"/>
+          <w:sz w:val="24"/>
+          <w:szCs w:val="24"/>
+        </w:rPr>
+      </w:pPr>
+      <w:r>
+        <w:rPr>
+          <w:rFonts w:ascii="Arial" w:hAnsi="Arial" w:cs="Arial"/>
+          <w:sz w:val="24"/>
+          <w:szCs w:val="24"/>
+        </w:rPr>
+        <w:t>Link to report and project folder:</w:t>
+      </w:r>
+    </w:p>
+    <w:p>
+      <w:pPr>
+        <w:pStyle w:val="ListParagraph"/>
+        <w:rPr>
+          <w:rFonts w:ascii="Arial" w:hAnsi="Arial" w:cs="Arial"/>
+          <w:sz w:val="24"/>
+          <w:szCs w:val="24"/>
+        </w:rPr>
+      </w:pPr>
+      <w:hyperlink r:id="rId7" w:history="1">
+        <w:r>
+          <w:rPr>
+            <w:rStyle w:val="Hyperlink"/>
+            <w:rFonts w:ascii="Arial" w:hAnsi="Arial" w:cs="Arial"/>
+            <w:sz w:val="24"/>
+            <w:szCs w:val="24"/>
+          </w:rPr>
+          <w:t>G:\Admin Projects\Payroll\</w:t>
+        </w:r>
+        <w:proofErr w:type="spellStart"/>
+        <w:r>
+          <w:rPr>
+            <w:rStyle w:val="Hyperlink"/>
+            <w:rFonts w:ascii="Arial" w:hAnsi="Arial" w:cs="Arial"/>
+            <w:sz w:val="24"/>
+            <w:szCs w:val="24"/>
+          </w:rPr>
+          <w:t>Sick_and_Injured_Report</w:t>
+        </w:r>
+        <w:proofErr w:type="spellEnd"/>
+      </w:hyperlink>
     </w:p>
     <w:p>
       <w:pPr>
@@ -418,7 +472,6 @@
               </w:rPr>
               <w:t>(</w:t>
             </w:r>
-            <w:bookmarkStart w:id="0" w:name="_GoBack"/>
             <w:r>
               <w:rPr>
                 <w:rFonts w:ascii="Arial" w:hAnsi="Arial" w:cs="Arial"/>
@@ -428,7 +481,6 @@
               </w:rPr>
               <w:t>for developers</w:t>
             </w:r>
-            <w:bookmarkEnd w:id="0"/>
             <w:r>
               <w:rPr>
                 <w:rFonts w:ascii="Arial" w:hAnsi="Arial" w:cs="Arial"/>
@@ -1400,6 +1452,91 @@
     </w:p>
     <w:p>
       <w:pPr>
+        <w:rPr>
+          <w:rFonts w:ascii="Arial" w:eastAsia="Times New Roman" w:hAnsi="Arial" w:cs="Arial"/>
+          <w:sz w:val="24"/>
+          <w:szCs w:val="24"/>
+        </w:rPr>
+      </w:pPr>
+    </w:p>
+    <w:p>
+      <w:pPr>
+        <w:rPr>
+          <w:rFonts w:ascii="Arial" w:eastAsia="Times New Roman" w:hAnsi="Arial" w:cs="Arial"/>
+          <w:sz w:val="24"/>
+          <w:szCs w:val="24"/>
+        </w:rPr>
+      </w:pPr>
+    </w:p>
+    <w:p>
+      <w:pPr>
+        <w:rPr>
+          <w:rFonts w:ascii="Arial" w:eastAsia="Times New Roman" w:hAnsi="Arial" w:cs="Arial"/>
+          <w:sz w:val="24"/>
+          <w:szCs w:val="24"/>
+        </w:rPr>
+      </w:pPr>
+    </w:p>
+    <w:p>
+      <w:pPr>
+        <w:rPr>
+          <w:rFonts w:ascii="Arial" w:eastAsia="Times New Roman" w:hAnsi="Arial" w:cs="Arial"/>
+          <w:sz w:val="24"/>
+          <w:szCs w:val="24"/>
+        </w:rPr>
+      </w:pPr>
+    </w:p>
+    <w:p>
+      <w:pPr>
+        <w:jc w:val="right"/>
+        <w:rPr>
+          <w:rFonts w:ascii="Arial" w:eastAsia="Times New Roman" w:hAnsi="Arial" w:cs="Arial"/>
+          <w:b/>
+          <w:sz w:val="24"/>
+          <w:szCs w:val="24"/>
+        </w:rPr>
+      </w:pPr>
+      <w:r>
+        <w:rPr>
+          <w:rFonts w:ascii="Arial" w:eastAsia="Times New Roman" w:hAnsi="Arial" w:cs="Arial"/>
+          <w:b/>
+          <w:sz w:val="24"/>
+          <w:szCs w:val="24"/>
+        </w:rPr>
+        <w:t>C</w:t>
+      </w:r>
+      <w:bookmarkStart w:id="0" w:name="_GoBack"/>
+      <w:bookmarkEnd w:id="0"/>
+      <w:r>
+        <w:rPr>
+          <w:rFonts w:ascii="Arial" w:eastAsia="Times New Roman" w:hAnsi="Arial" w:cs="Arial"/>
+          <w:b/>
+          <w:sz w:val="24"/>
+          <w:szCs w:val="24"/>
+        </w:rPr>
+        <w:t xml:space="preserve">ontinued on next page  </w:t>
+      </w:r>
+      <w:r>
+        <w:rPr>
+          <w:rFonts w:ascii="Arial" w:eastAsia="Times New Roman" w:hAnsi="Arial" w:cs="Arial"/>
+          <w:b/>
+          <w:sz w:val="24"/>
+          <w:szCs w:val="24"/>
+        </w:rPr>
+        <w:sym w:font="Wingdings" w:char="F0E0"/>
+      </w:r>
+      <w:r>
+        <w:rPr>
+          <w:rFonts w:ascii="Arial" w:eastAsia="Times New Roman" w:hAnsi="Arial" w:cs="Arial"/>
+          <w:b/>
+          <w:sz w:val="24"/>
+          <w:szCs w:val="24"/>
+        </w:rPr>
+        <w:t xml:space="preserve"> </w:t>
+      </w:r>
+    </w:p>
+    <w:p>
+      <w:pPr>
         <w:shd w:val="clear" w:color="auto" w:fill="D9D9D9" w:themeFill="background1" w:themeFillShade="D9"/>
         <w:rPr>
           <w:rFonts w:ascii="Arial" w:eastAsia="Times New Roman" w:hAnsi="Arial" w:cs="Arial"/>
@@ -1414,6 +1551,7 @@
           <w:sz w:val="24"/>
           <w:szCs w:val="24"/>
         </w:rPr>
+        <w:lastRenderedPageBreak/>
         <w:t>Au</w:t>
       </w:r>
       <w:r>
@@ -1599,7 +1737,7 @@
         </w:rPr>
         <w:t xml:space="preserve">Dedicated Payroll email address, </w:t>
       </w:r>
-      <w:hyperlink r:id="rId7" w:history="1">
+      <w:hyperlink r:id="rId8" w:history="1">
         <w:r>
           <w:rPr>
             <w:rStyle w:val="Hyperlink"/>
@@ -1656,10 +1794,12 @@
       </w:r>
     </w:p>
     <w:sectPr>
-      <w:headerReference w:type="default" r:id="rId8"/>
+      <w:headerReference w:type="default" r:id="rId9"/>
+      <w:headerReference w:type="first" r:id="rId10"/>
       <w:pgSz w:w="12240" w:h="15840"/>
       <w:pgMar w:top="1440" w:right="1440" w:bottom="1440" w:left="1440" w:header="720" w:footer="720" w:gutter="0"/>
       <w:cols w:space="720"/>
+      <w:titlePg/>
       <w:docGrid w:linePitch="360"/>
     </w:sectPr>
   </w:body>
@@ -1732,15 +1872,7 @@
         <w:i/>
         <w:sz w:val="24"/>
       </w:rPr>
-      <w:t>Documentation</w:t>
-    </w:r>
-    <w:r>
-      <w:rPr>
-        <w:rFonts w:ascii="Arial" w:hAnsi="Arial" w:cs="Arial"/>
-        <w:i/>
-        <w:sz w:val="24"/>
-      </w:rPr>
-      <w:t>:</w:t>
+      <w:t>Documentation:</w:t>
     </w:r>
     <w:r>
       <w:rPr>
@@ -1774,23 +1906,7 @@
         <w:b/>
         <w:sz w:val="24"/>
       </w:rPr>
-      <w:t>Sick</w:t>
-    </w:r>
-    <w:r>
-      <w:rPr>
-        <w:rFonts w:ascii="Arial" w:hAnsi="Arial" w:cs="Arial"/>
-        <w:b/>
-        <w:sz w:val="24"/>
-      </w:rPr>
-      <w:t>_and_</w:t>
-    </w:r>
-    <w:r>
-      <w:rPr>
-        <w:rFonts w:ascii="Arial" w:hAnsi="Arial" w:cs="Arial"/>
-        <w:b/>
-        <w:sz w:val="24"/>
-      </w:rPr>
-      <w:t>Injured</w:t>
+      <w:t>Sick_and_Injured</w:t>
     </w:r>
     <w:proofErr w:type="spellEnd"/>
     <w:r>
@@ -1812,10 +1928,97 @@
   <w:p>
     <w:pPr>
       <w:pStyle w:val="Header"/>
-      <w:rPr>
-        <w:rFonts w:ascii="Times New Roman" w:hAnsi="Times New Roman" w:cs="Times New Roman"/>
+    </w:pPr>
+  </w:p>
+  <w:p>
+    <w:pPr>
+      <w:pStyle w:val="Header"/>
+    </w:pPr>
+  </w:p>
+</w:hdr>
+</file>
+
+<file path=word/header2.xml><?xml version="1.0" encoding="utf-8"?>
+<w:hdr xmlns:wpc="http://schemas.microsoft.com/office/word/2010/wordprocessingCanvas" xmlns:cx="http://schemas.microsoft.com/office/drawing/2014/chartex" xmlns:cx1="http://schemas.microsoft.com/office/drawing/2015/9/8/chartex" xmlns:mc="http://schemas.openxmlformats.org/markup-compatibility/2006" xmlns:o="urn:schemas-microsoft-com:office:office" xmlns:r="http://schemas.openxmlformats.org/officeDocument/2006/relationships" xmlns:m="http://schemas.openxmlformats.org/officeDocument/2006/math" xmlns:v="urn:schemas-microsoft-com:vml" xmlns:wp14="http://schemas.microsoft.com/office/word/2010/wordprocessingDrawing" xmlns:wp="http://schemas.openxmlformats.org/drawingml/2006/wordprocessingDrawing" xmlns:w10="urn:schemas-microsoft-com:office:word" xmlns:w="http://schemas.openxmlformats.org/wordprocessingml/2006/main" xmlns:w14="http://schemas.microsoft.com/office/word/2010/wordml" xmlns:w15="http://schemas.microsoft.com/office/word/2012/wordml" xmlns:w16se="http://schemas.microsoft.com/office/word/2015/wordml/symex" xmlns:wpg="http://schemas.microsoft.com/office/word/2010/wordprocessingGroup" xmlns:wpi="http://schemas.microsoft.com/office/word/2010/wordprocessingInk" xmlns:wne="http://schemas.microsoft.com/office/word/2006/wordml" xmlns:wps="http://schemas.microsoft.com/office/word/2010/wordprocessingShape" mc:Ignorable="w14 w15 w16se wp14">
+  <w:p>
+    <w:pPr>
+      <w:pStyle w:val="Header"/>
+      <w:rPr>
+        <w:rFonts w:ascii="Arial" w:hAnsi="Arial" w:cs="Arial"/>
         <w:sz w:val="24"/>
       </w:rPr>
+    </w:pPr>
+    <w:r>
+      <w:rPr>
+        <w:rFonts w:ascii="Arial" w:hAnsi="Arial" w:cs="Arial"/>
+        <w:i/>
+        <w:sz w:val="24"/>
+      </w:rPr>
+      <w:t>Documentation:</w:t>
+    </w:r>
+    <w:r>
+      <w:rPr>
+        <w:rFonts w:ascii="Arial" w:hAnsi="Arial" w:cs="Arial"/>
+        <w:sz w:val="24"/>
+      </w:rPr>
+      <w:t xml:space="preserve"> </w:t>
+    </w:r>
+  </w:p>
+  <w:p>
+    <w:pPr>
+      <w:pStyle w:val="Header"/>
+      <w:rPr>
+        <w:rFonts w:ascii="Arial" w:hAnsi="Arial" w:cs="Arial"/>
+        <w:sz w:val="24"/>
+      </w:rPr>
+    </w:pPr>
+  </w:p>
+  <w:p>
+    <w:pPr>
+      <w:pStyle w:val="Header"/>
+      <w:rPr>
+        <w:rFonts w:ascii="Arial" w:hAnsi="Arial" w:cs="Arial"/>
+        <w:sz w:val="24"/>
+      </w:rPr>
+    </w:pPr>
+    <w:proofErr w:type="spellStart"/>
+    <w:r>
+      <w:rPr>
+        <w:rFonts w:ascii="Arial" w:hAnsi="Arial" w:cs="Arial"/>
+        <w:b/>
+        <w:sz w:val="24"/>
+      </w:rPr>
+      <w:t>Sick_and_Injured</w:t>
+    </w:r>
+    <w:proofErr w:type="spellEnd"/>
+    <w:r>
+      <w:rPr>
+        <w:rFonts w:ascii="Arial" w:hAnsi="Arial" w:cs="Arial"/>
+        <w:b/>
+        <w:sz w:val="24"/>
+      </w:rPr>
+      <w:t xml:space="preserve"> </w:t>
+    </w:r>
+    <w:r>
+      <w:rPr>
+        <w:rFonts w:ascii="Arial" w:hAnsi="Arial" w:cs="Arial"/>
+        <w:sz w:val="24"/>
+      </w:rPr>
+      <w:t>Report</w:t>
+    </w:r>
+  </w:p>
+  <w:p>
+    <w:pPr>
+      <w:pStyle w:val="Header"/>
+      <w:rPr>
+        <w:rFonts w:ascii="Arial" w:hAnsi="Arial" w:cs="Arial"/>
+        <w:sz w:val="24"/>
+      </w:rPr>
+    </w:pPr>
+  </w:p>
+  <w:p>
+    <w:pPr>
+      <w:pStyle w:val="Header"/>
     </w:pPr>
   </w:p>
 </w:hdr>
@@ -2993,6 +3196,18 @@
       </w:tblBorders>
     </w:tblPr>
   </w:style>
+  <w:style w:type="character" w:styleId="FollowedHyperlink">
+    <w:name w:val="FollowedHyperlink"/>
+    <w:basedOn w:val="DefaultParagraphFont"/>
+    <w:uiPriority w:val="99"/>
+    <w:semiHidden/>
+    <w:unhideWhenUsed/>
+    <w:rsid w:val="002205DB"/>
+    <w:rPr>
+      <w:color w:val="954F72" w:themeColor="followedHyperlink"/>
+      <w:u w:val="single"/>
+    </w:rPr>
+  </w:style>
 </w:styles>
 </file>
 

</xml_diff>